<commit_message>
Remove extra blank line from keyboard references
</commit_message>
<xml_diff>
--- a/docs/customization/keyboard-shortcuts-linux-vscode-dev.docx
+++ b/docs/customization/keyboard-shortcuts-linux-vscode-dev.docx
@@ -3690,15 +3690,7 @@
               <w:t>1</w:t>
             </w:r>
             <w:r>
-              <w:t xml:space="preserve"> </w:t>
-            </w:r>
-            <w:proofErr w:type="gramStart"/>
-            <w:r>
-              <w:t>/  2</w:t>
-            </w:r>
-            <w:proofErr w:type="gramEnd"/>
-            <w:r>
-              <w:t xml:space="preserve"> / 3</w:t>
+              <w:t xml:space="preserve"> /  2 / 3</w:t>
             </w:r>
           </w:p>
         </w:tc>
@@ -4507,33 +4499,6 @@
             <w:r>
               <w:t>Show active file in new window/instance</w:t>
             </w:r>
-          </w:p>
-        </w:tc>
-      </w:tr>
-      <w:tr>
-        <w:trPr>
-          <w:cnfStyle w:val="000000100000" w:firstRow="0" w:lastRow="0" w:firstColumn="0" w:lastColumn="0" w:oddVBand="0" w:evenVBand="0" w:oddHBand="1" w:evenHBand="0" w:firstRowFirstColumn="0" w:firstRowLastColumn="0" w:lastRowFirstColumn="0" w:lastRowLastColumn="0"/>
-        </w:trPr>
-        <w:tc>
-          <w:tcPr>
-            <w:cnfStyle w:val="001000000000" w:firstRow="0" w:lastRow="0" w:firstColumn="1" w:lastColumn="0" w:oddVBand="0" w:evenVBand="0" w:oddHBand="0" w:evenHBand="0" w:firstRowFirstColumn="0" w:firstRowLastColumn="0" w:lastRowFirstColumn="0" w:lastRowLastColumn="0"/>
-            <w:tcW w:w="1612" w:type="dxa"/>
-          </w:tcPr>
-          <w:p>
-            <w:pPr>
-              <w:pStyle w:val="Tablekey"/>
-            </w:pPr>
-          </w:p>
-        </w:tc>
-        <w:tc>
-          <w:tcPr>
-            <w:tcW w:w="2948" w:type="dxa"/>
-          </w:tcPr>
-          <w:p>
-            <w:pPr>
-              <w:pStyle w:val="Table"/>
-              <w:cnfStyle w:val="000000100000" w:firstRow="0" w:lastRow="0" w:firstColumn="0" w:lastColumn="0" w:oddVBand="0" w:evenVBand="0" w:oddHBand="1" w:evenHBand="0" w:firstRowFirstColumn="0" w:firstRowLastColumn="0" w:lastRowFirstColumn="0" w:lastRowLastColumn="0"/>
-            </w:pPr>
           </w:p>
         </w:tc>
       </w:tr>

</xml_diff>

<commit_message>
Remove extra space in keyboard shortcuts docs
</commit_message>
<xml_diff>
--- a/docs/customization/keyboard-shortcuts-linux-vscode-dev.docx
+++ b/docs/customization/keyboard-shortcuts-linux-vscode-dev.docx
@@ -1,6 +1,6 @@
 
 <file path=word/document.xml><?xml version="1.0" encoding="utf-8"?>
-<w:document xmlns:wpc="http://schemas.microsoft.com/office/word/2010/wordprocessingCanvas" xmlns:cx="http://schemas.microsoft.com/office/drawing/2014/chartex" xmlns:cx1="http://schemas.microsoft.com/office/drawing/2015/9/8/chartex" xmlns:cx2="http://schemas.microsoft.com/office/drawing/2015/10/21/chartex" xmlns:cx3="http://schemas.microsoft.com/office/drawing/2016/5/9/chartex" xmlns:cx4="http://schemas.microsoft.com/office/drawing/2016/5/10/chartex" xmlns:cx5="http://schemas.microsoft.com/office/drawing/2016/5/11/chartex" xmlns:cx6="http://schemas.microsoft.com/office/drawing/2016/5/12/chartex" xmlns:cx7="http://schemas.microsoft.com/office/drawing/2016/5/13/chartex" xmlns:cx8="http://schemas.microsoft.com/office/drawing/2016/5/14/chartex" xmlns:mc="http://schemas.openxmlformats.org/markup-compatibility/2006" xmlns:aink="http://schemas.microsoft.com/office/drawing/2016/ink" xmlns:am3d="http://schemas.microsoft.com/office/drawing/2017/model3d" xmlns:o="urn:schemas-microsoft-com:office:office" xmlns:r="http://schemas.openxmlformats.org/officeDocument/2006/relationships" xmlns:m="http://schemas.openxmlformats.org/officeDocument/2006/math" xmlns:v="urn:schemas-microsoft-com:vml" xmlns:wp14="http://schemas.microsoft.com/office/word/2010/wordprocessingDrawing" xmlns:wp="http://schemas.openxmlformats.org/drawingml/2006/wordprocessingDrawing" xmlns:w10="urn:schemas-microsoft-com:office:word" xmlns:w="http://schemas.openxmlformats.org/wordprocessingml/2006/main" xmlns:w14="http://schemas.microsoft.com/office/word/2010/wordml" xmlns:w15="http://schemas.microsoft.com/office/word/2012/wordml" xmlns:w16cex="http://schemas.microsoft.com/office/word/2018/wordml/cex" xmlns:w16cid="http://schemas.microsoft.com/office/word/2016/wordml/cid" xmlns:w16="http://schemas.microsoft.com/office/word/2018/wordml" xmlns:w16sdtdh="http://schemas.microsoft.com/office/word/2020/wordml/sdtdatahash" xmlns:w16se="http://schemas.microsoft.com/office/word/2015/wordml/symex" xmlns:wpg="http://schemas.microsoft.com/office/word/2010/wordprocessingGroup" xmlns:wpi="http://schemas.microsoft.com/office/word/2010/wordprocessingInk" xmlns:wne="http://schemas.microsoft.com/office/word/2006/wordml" xmlns:wps="http://schemas.microsoft.com/office/word/2010/wordprocessingShape" mc:Ignorable="w14 w15 w16se w16cid w16 w16cex w16sdtdh wp14">
+<w:document xmlns:wpc="http://schemas.microsoft.com/office/word/2010/wordprocessingCanvas" xmlns:cx="http://schemas.microsoft.com/office/drawing/2014/chartex" xmlns:cx1="http://schemas.microsoft.com/office/drawing/2015/9/8/chartex" xmlns:cx2="http://schemas.microsoft.com/office/drawing/2015/10/21/chartex" xmlns:cx3="http://schemas.microsoft.com/office/drawing/2016/5/9/chartex" xmlns:cx4="http://schemas.microsoft.com/office/drawing/2016/5/10/chartex" xmlns:cx5="http://schemas.microsoft.com/office/drawing/2016/5/11/chartex" xmlns:cx6="http://schemas.microsoft.com/office/drawing/2016/5/12/chartex" xmlns:cx7="http://schemas.microsoft.com/office/drawing/2016/5/13/chartex" xmlns:cx8="http://schemas.microsoft.com/office/drawing/2016/5/14/chartex" xmlns:mc="http://schemas.openxmlformats.org/markup-compatibility/2006" xmlns:aink="http://schemas.microsoft.com/office/drawing/2016/ink" xmlns:am3d="http://schemas.microsoft.com/office/drawing/2017/model3d" xmlns:o="urn:schemas-microsoft-com:office:office" xmlns:oel="http://schemas.microsoft.com/office/2019/extlst" xmlns:r="http://schemas.openxmlformats.org/officeDocument/2006/relationships" xmlns:m="http://schemas.openxmlformats.org/officeDocument/2006/math" xmlns:v="urn:schemas-microsoft-com:vml" xmlns:wp14="http://schemas.microsoft.com/office/word/2010/wordprocessingDrawing" xmlns:wp="http://schemas.openxmlformats.org/drawingml/2006/wordprocessingDrawing" xmlns:w10="urn:schemas-microsoft-com:office:word" xmlns:w="http://schemas.openxmlformats.org/wordprocessingml/2006/main" xmlns:w14="http://schemas.microsoft.com/office/word/2010/wordml" xmlns:w15="http://schemas.microsoft.com/office/word/2012/wordml" xmlns:w16cex="http://schemas.microsoft.com/office/word/2018/wordml/cex" xmlns:w16cid="http://schemas.microsoft.com/office/word/2016/wordml/cid" xmlns:w16="http://schemas.microsoft.com/office/word/2018/wordml" xmlns:w16du="http://schemas.microsoft.com/office/word/2023/wordml/word16du" xmlns:w16sdtdh="http://schemas.microsoft.com/office/word/2020/wordml/sdtdatahash" xmlns:w16se="http://schemas.microsoft.com/office/word/2015/wordml/symex" xmlns:wpg="http://schemas.microsoft.com/office/word/2010/wordprocessingGroup" xmlns:wpi="http://schemas.microsoft.com/office/word/2010/wordprocessingInk" xmlns:wne="http://schemas.microsoft.com/office/word/2006/wordml" xmlns:wps="http://schemas.microsoft.com/office/word/2010/wordprocessingShape" mc:Ignorable="w14 w15 w16se w16cid w16 w16cex w16sdtdh w16du wp14">
   <w:body>
     <w:p>
       <w:r>
@@ -56,21 +56,12 @@
                                 <w:sz w:val="24"/>
                               </w:rPr>
                             </w:pPr>
-                            <w:proofErr w:type="spellStart"/>
                             <w:r>
                               <w:rPr>
                                 <w:rFonts w:ascii="Segoe UI Light" w:hAnsi="Segoe UI Light" w:cs="Segoe UI Light"/>
                                 <w:sz w:val="24"/>
                               </w:rPr>
-                              <w:t>vscode.dev</w:t>
-                            </w:r>
-                            <w:proofErr w:type="spellEnd"/>
-                            <w:r>
-                              <w:rPr>
-                                <w:rFonts w:ascii="Segoe UI Light" w:hAnsi="Segoe UI Light" w:cs="Segoe UI Light"/>
-                                <w:sz w:val="24"/>
-                              </w:rPr>
-                              <w:t xml:space="preserve"> k</w:t>
+                              <w:t>vscode.dev k</w:t>
                             </w:r>
                             <w:r>
                               <w:rPr>
@@ -272,13 +263,8 @@
             <w:pPr>
               <w:pStyle w:val="Tablekey"/>
             </w:pPr>
-            <w:proofErr w:type="spellStart"/>
-            <w:r>
-              <w:t>Ctrl+Shift+P</w:t>
-            </w:r>
-            <w:proofErr w:type="spellEnd"/>
-            <w:r>
-              <w:t>, F1</w:t>
+            <w:r>
+              <w:t>Ctrl+Shift+P, F1</w:t>
             </w:r>
           </w:p>
         </w:tc>
@@ -309,11 +295,9 @@
             <w:pPr>
               <w:pStyle w:val="Tablekey"/>
             </w:pPr>
-            <w:proofErr w:type="spellStart"/>
             <w:r>
               <w:t>Ctrl+P</w:t>
             </w:r>
-            <w:proofErr w:type="spellEnd"/>
           </w:p>
         </w:tc>
         <w:tc>
@@ -381,11 +365,9 @@
             <w:pPr>
               <w:pStyle w:val="Tablekey"/>
             </w:pPr>
-            <w:proofErr w:type="spellStart"/>
             <w:r>
               <w:t>Ctrl+W</w:t>
             </w:r>
-            <w:proofErr w:type="spellEnd"/>
           </w:p>
         </w:tc>
         <w:tc>
@@ -447,19 +429,9 @@
             <w:pPr>
               <w:pStyle w:val="Tablekey"/>
             </w:pPr>
-            <w:proofErr w:type="spellStart"/>
-            <w:r>
-              <w:t>Ctrl+K</w:t>
-            </w:r>
-            <w:proofErr w:type="spellEnd"/>
-            <w:r>
-              <w:t xml:space="preserve"> </w:t>
-            </w:r>
-            <w:proofErr w:type="spellStart"/>
-            <w:r>
-              <w:t>Ctrl+S</w:t>
-            </w:r>
-            <w:proofErr w:type="spellEnd"/>
+            <w:r>
+              <w:t>Ctrl+K Ctrl+S</w:t>
+            </w:r>
           </w:p>
         </w:tc>
         <w:tc>
@@ -516,11 +488,9 @@
             <w:pPr>
               <w:pStyle w:val="Tablekey"/>
             </w:pPr>
-            <w:proofErr w:type="spellStart"/>
             <w:r>
               <w:t>Ctrl+X</w:t>
             </w:r>
-            <w:proofErr w:type="spellEnd"/>
           </w:p>
         </w:tc>
         <w:tc>
@@ -550,11 +520,9 @@
             <w:pPr>
               <w:pStyle w:val="Tablekey"/>
             </w:pPr>
-            <w:proofErr w:type="spellStart"/>
             <w:r>
               <w:t>Ctrl+C</w:t>
             </w:r>
-            <w:proofErr w:type="spellEnd"/>
           </w:p>
         </w:tc>
         <w:tc>
@@ -633,11 +601,9 @@
             <w:pPr>
               <w:pStyle w:val="Tablekey"/>
             </w:pPr>
-            <w:proofErr w:type="spellStart"/>
             <w:r>
               <w:t>Ctrl+Shift+K</w:t>
             </w:r>
-            <w:proofErr w:type="spellEnd"/>
           </w:p>
         </w:tc>
         <w:tc>
@@ -669,19 +635,15 @@
             <w:pPr>
               <w:pStyle w:val="Tablekey"/>
             </w:pPr>
-            <w:proofErr w:type="spellStart"/>
             <w:r>
               <w:t>Ctrl+Enter</w:t>
             </w:r>
-            <w:proofErr w:type="spellEnd"/>
             <w:r>
               <w:t xml:space="preserve"> / </w:t>
             </w:r>
-            <w:proofErr w:type="spellStart"/>
             <w:r>
               <w:t>Ctrl+Shift+Enter</w:t>
             </w:r>
-            <w:proofErr w:type="spellEnd"/>
           </w:p>
         </w:tc>
         <w:tc>
@@ -717,13 +679,8 @@
             <w:pPr>
               <w:pStyle w:val="Tablekey"/>
             </w:pPr>
-            <w:proofErr w:type="spellStart"/>
-            <w:r>
-              <w:t>Ctrl+Shift</w:t>
-            </w:r>
-            <w:proofErr w:type="spellEnd"/>
-            <w:r>
-              <w:t>+\</w:t>
+            <w:r>
+              <w:t>Ctrl+Shift+\</w:t>
             </w:r>
           </w:p>
         </w:tc>
@@ -764,13 +721,8 @@
               <w:t xml:space="preserve"> / </w:t>
             </w:r>
             <w:r>
-              <w:t>Ctrl</w:t>
-            </w:r>
-            <w:proofErr w:type="gramStart"/>
-            <w:r>
-              <w:t>+[</w:t>
-            </w:r>
-            <w:proofErr w:type="gramEnd"/>
+              <w:t>Ctrl+[</w:t>
+            </w:r>
           </w:p>
         </w:tc>
         <w:tc>
@@ -948,74 +900,51 @@
               <w:t>Alt+</w:t>
             </w:r>
             <w:r>
+              <w:t xml:space="preserve"> PgUp / PgDn</w:t>
+            </w:r>
+          </w:p>
+        </w:tc>
+        <w:tc>
+          <w:tcPr>
+            <w:tcW w:w="2937" w:type="dxa"/>
+            <w:hideMark/>
+          </w:tcPr>
+          <w:p>
+            <w:pPr>
+              <w:pStyle w:val="Table"/>
+              <w:cnfStyle w:val="000000100000" w:firstRow="0" w:lastRow="0" w:firstColumn="0" w:lastColumn="0" w:oddVBand="0" w:evenVBand="0" w:oddHBand="1" w:evenHBand="0" w:firstRowFirstColumn="0" w:firstRowLastColumn="0" w:lastRowFirstColumn="0" w:lastRowLastColumn="0"/>
+            </w:pPr>
+            <w:r>
+              <w:t>Scroll page up</w:t>
+            </w:r>
+            <w:r>
+              <w:t>/down</w:t>
+            </w:r>
+          </w:p>
+        </w:tc>
+      </w:tr>
+      <w:tr>
+        <w:tc>
+          <w:tcPr>
+            <w:cnfStyle w:val="001000000000" w:firstRow="0" w:lastRow="0" w:firstColumn="1" w:lastColumn="0" w:oddVBand="0" w:evenVBand="0" w:oddHBand="0" w:evenHBand="0" w:firstRowFirstColumn="0" w:firstRowLastColumn="0" w:lastRowFirstColumn="0" w:lastRowLastColumn="0"/>
+            <w:tcW w:w="1623" w:type="dxa"/>
+            <w:hideMark/>
+          </w:tcPr>
+          <w:p>
+            <w:pPr>
+              <w:pStyle w:val="Tablekey"/>
+            </w:pPr>
+            <w:r>
+              <w:t>Ctrl+Shift+</w:t>
+            </w:r>
+            <w:r>
               <w:t xml:space="preserve"> </w:t>
             </w:r>
-            <w:proofErr w:type="spellStart"/>
-            <w:r>
-              <w:t>PgUp</w:t>
-            </w:r>
-            <w:proofErr w:type="spellEnd"/>
-            <w:r>
-              <w:t xml:space="preserve"> / </w:t>
-            </w:r>
-            <w:proofErr w:type="spellStart"/>
-            <w:r>
-              <w:t>PgDn</w:t>
-            </w:r>
-            <w:proofErr w:type="spellEnd"/>
-          </w:p>
-        </w:tc>
-        <w:tc>
-          <w:tcPr>
-            <w:tcW w:w="2937" w:type="dxa"/>
-            <w:hideMark/>
-          </w:tcPr>
-          <w:p>
-            <w:pPr>
-              <w:pStyle w:val="Table"/>
-              <w:cnfStyle w:val="000000100000" w:firstRow="0" w:lastRow="0" w:firstColumn="0" w:lastColumn="0" w:oddVBand="0" w:evenVBand="0" w:oddHBand="1" w:evenHBand="0" w:firstRowFirstColumn="0" w:firstRowLastColumn="0" w:lastRowFirstColumn="0" w:lastRowLastColumn="0"/>
-            </w:pPr>
-            <w:r>
-              <w:t>Scroll page up</w:t>
-            </w:r>
-            <w:r>
-              <w:t>/down</w:t>
-            </w:r>
-          </w:p>
-        </w:tc>
-      </w:tr>
-      <w:tr>
-        <w:tc>
-          <w:tcPr>
-            <w:cnfStyle w:val="001000000000" w:firstRow="0" w:lastRow="0" w:firstColumn="1" w:lastColumn="0" w:oddVBand="0" w:evenVBand="0" w:oddHBand="0" w:evenHBand="0" w:firstRowFirstColumn="0" w:firstRowLastColumn="0" w:lastRowFirstColumn="0" w:lastRowLastColumn="0"/>
-            <w:tcW w:w="1623" w:type="dxa"/>
-            <w:hideMark/>
-          </w:tcPr>
-          <w:p>
-            <w:pPr>
-              <w:pStyle w:val="Tablekey"/>
-            </w:pPr>
-            <w:proofErr w:type="spellStart"/>
-            <w:r>
-              <w:t>Ctrl+Shift</w:t>
-            </w:r>
-            <w:proofErr w:type="spellEnd"/>
-            <w:r>
-              <w:t>+</w:t>
-            </w:r>
-            <w:r>
-              <w:t xml:space="preserve"> </w:t>
-            </w:r>
-            <w:proofErr w:type="gramStart"/>
             <w:r>
               <w:t>[</w:t>
             </w:r>
             <w:r>
-              <w:t xml:space="preserve">  /</w:t>
-            </w:r>
-            <w:proofErr w:type="gramEnd"/>
-            <w:r>
-              <w:t xml:space="preserve">  </w:t>
+              <w:t xml:space="preserve">  /  </w:t>
             </w:r>
             <w:r>
               <w:t>]</w:t>
@@ -1058,27 +987,17 @@
             <w:pPr>
               <w:pStyle w:val="Tablekey"/>
             </w:pPr>
-            <w:proofErr w:type="spellStart"/>
-            <w:r>
-              <w:t>Ctrl+K</w:t>
-            </w:r>
-            <w:proofErr w:type="spellEnd"/>
-            <w:r>
-              <w:t xml:space="preserve"> Ctrl+</w:t>
+            <w:r>
+              <w:t>Ctrl+K Ctrl+</w:t>
             </w:r>
             <w:r>
               <w:t xml:space="preserve"> </w:t>
             </w:r>
-            <w:proofErr w:type="gramStart"/>
             <w:r>
               <w:t>[</w:t>
             </w:r>
             <w:r>
-              <w:t xml:space="preserve">  /</w:t>
-            </w:r>
-            <w:proofErr w:type="gramEnd"/>
-            <w:r>
-              <w:t xml:space="preserve">  </w:t>
+              <w:t xml:space="preserve">  /  </w:t>
             </w:r>
             <w:r>
               <w:t>]</w:t>
@@ -1115,13 +1034,8 @@
             <w:pPr>
               <w:pStyle w:val="Tablekey"/>
             </w:pPr>
-            <w:proofErr w:type="spellStart"/>
-            <w:r>
-              <w:t>Ctrl+K</w:t>
-            </w:r>
-            <w:proofErr w:type="spellEnd"/>
-            <w:r>
-              <w:t xml:space="preserve"> Ctrl+0</w:t>
+            <w:r>
+              <w:t>Ctrl+K Ctrl+0</w:t>
             </w:r>
             <w:r>
               <w:t xml:space="preserve"> /</w:t>
@@ -1131,19 +1045,9 @@
             <w:pPr>
               <w:pStyle w:val="Tablekey"/>
             </w:pPr>
-            <w:proofErr w:type="spellStart"/>
-            <w:r>
-              <w:t>Ctrl+K</w:t>
-            </w:r>
-            <w:proofErr w:type="spellEnd"/>
-            <w:r>
-              <w:t xml:space="preserve"> </w:t>
-            </w:r>
-            <w:proofErr w:type="spellStart"/>
-            <w:r>
-              <w:t>Ctrl+J</w:t>
-            </w:r>
-            <w:proofErr w:type="spellEnd"/>
+            <w:r>
+              <w:t>Ctrl+K Ctrl+J</w:t>
+            </w:r>
           </w:p>
         </w:tc>
         <w:tc>
@@ -1182,19 +1086,9 @@
             <w:pPr>
               <w:pStyle w:val="Tablekey"/>
             </w:pPr>
-            <w:proofErr w:type="spellStart"/>
-            <w:r>
-              <w:t>Ctrl+K</w:t>
-            </w:r>
-            <w:proofErr w:type="spellEnd"/>
-            <w:r>
-              <w:t xml:space="preserve"> </w:t>
-            </w:r>
-            <w:proofErr w:type="spellStart"/>
-            <w:r>
-              <w:t>Ctrl+C</w:t>
-            </w:r>
-            <w:proofErr w:type="spellEnd"/>
+            <w:r>
+              <w:t>Ctrl+K Ctrl+C</w:t>
+            </w:r>
           </w:p>
         </w:tc>
         <w:tc>
@@ -1224,19 +1118,9 @@
             <w:pPr>
               <w:pStyle w:val="Tablekey"/>
             </w:pPr>
-            <w:proofErr w:type="spellStart"/>
-            <w:r>
-              <w:t>Ctrl+K</w:t>
-            </w:r>
-            <w:proofErr w:type="spellEnd"/>
-            <w:r>
-              <w:t xml:space="preserve"> </w:t>
-            </w:r>
-            <w:proofErr w:type="spellStart"/>
-            <w:r>
-              <w:t>Ctrl+U</w:t>
-            </w:r>
-            <w:proofErr w:type="spellEnd"/>
+            <w:r>
+              <w:t>Ctrl+K Ctrl+U</w:t>
+            </w:r>
           </w:p>
         </w:tc>
         <w:tc>
@@ -1301,11 +1185,9 @@
             <w:pPr>
               <w:pStyle w:val="Tablekey"/>
             </w:pPr>
-            <w:proofErr w:type="spellStart"/>
             <w:r>
               <w:t>Ctrl+Shift+A</w:t>
             </w:r>
-            <w:proofErr w:type="spellEnd"/>
           </w:p>
         </w:tc>
         <w:tc>
@@ -1338,11 +1220,9 @@
             <w:pPr>
               <w:pStyle w:val="Tablekey"/>
             </w:pPr>
-            <w:proofErr w:type="spellStart"/>
             <w:r>
               <w:t>Alt+Z</w:t>
             </w:r>
-            <w:proofErr w:type="spellEnd"/>
           </w:p>
         </w:tc>
         <w:tc>
@@ -1418,19 +1298,12 @@
             <w:pPr>
               <w:pStyle w:val="Tablekey"/>
             </w:pPr>
-            <w:proofErr w:type="spellStart"/>
             <w:r>
               <w:t>Ctrl+Space</w:t>
             </w:r>
-            <w:proofErr w:type="spellEnd"/>
-            <w:r>
-              <w:t xml:space="preserve">, </w:t>
-            </w:r>
-            <w:proofErr w:type="spellStart"/>
-            <w:r>
-              <w:t>Ctrl+I</w:t>
-            </w:r>
-            <w:proofErr w:type="spellEnd"/>
+            <w:r>
+              <w:t>, Ctrl+I</w:t>
+            </w:r>
           </w:p>
         </w:tc>
         <w:tc>
@@ -1460,11 +1333,9 @@
             <w:pPr>
               <w:pStyle w:val="Tablekey"/>
             </w:pPr>
-            <w:proofErr w:type="spellStart"/>
             <w:r>
               <w:t>Ctrl+Shift+Space</w:t>
             </w:r>
-            <w:proofErr w:type="spellEnd"/>
           </w:p>
         </w:tc>
         <w:tc>
@@ -1497,11 +1368,9 @@
             <w:pPr>
               <w:pStyle w:val="Tablekey"/>
             </w:pPr>
-            <w:proofErr w:type="spellStart"/>
             <w:r>
               <w:t>Ctrl+Shift+I</w:t>
             </w:r>
-            <w:proofErr w:type="spellEnd"/>
           </w:p>
         </w:tc>
         <w:tc>
@@ -1531,19 +1400,9 @@
             <w:pPr>
               <w:pStyle w:val="Tablekey"/>
             </w:pPr>
-            <w:proofErr w:type="spellStart"/>
-            <w:r>
-              <w:t>Ctrl+K</w:t>
-            </w:r>
-            <w:proofErr w:type="spellEnd"/>
-            <w:r>
-              <w:t xml:space="preserve"> </w:t>
-            </w:r>
-            <w:proofErr w:type="spellStart"/>
-            <w:r>
-              <w:t>Ctrl+F</w:t>
-            </w:r>
-            <w:proofErr w:type="spellEnd"/>
+            <w:r>
+              <w:t>Ctrl+K Ctrl+F</w:t>
+            </w:r>
           </w:p>
         </w:tc>
         <w:tc>
@@ -1643,13 +1502,8 @@
             <w:pPr>
               <w:pStyle w:val="Tablekey"/>
             </w:pPr>
-            <w:proofErr w:type="spellStart"/>
-            <w:r>
-              <w:t>Ctrl+K</w:t>
-            </w:r>
-            <w:proofErr w:type="spellEnd"/>
-            <w:r>
-              <w:t xml:space="preserve"> F12</w:t>
+            <w:r>
+              <w:t>Ctrl+K F12</w:t>
             </w:r>
           </w:p>
         </w:tc>
@@ -1782,19 +1636,9 @@
             <w:pPr>
               <w:pStyle w:val="Tablekey"/>
             </w:pPr>
-            <w:proofErr w:type="spellStart"/>
-            <w:r>
-              <w:t>Ctrl+K</w:t>
-            </w:r>
-            <w:proofErr w:type="spellEnd"/>
-            <w:r>
-              <w:t xml:space="preserve"> </w:t>
-            </w:r>
-            <w:proofErr w:type="spellStart"/>
-            <w:r>
-              <w:t>Ctrl+X</w:t>
-            </w:r>
-            <w:proofErr w:type="spellEnd"/>
+            <w:r>
+              <w:t>Ctrl+K Ctrl+X</w:t>
+            </w:r>
           </w:p>
         </w:tc>
         <w:tc>
@@ -1824,13 +1668,8 @@
             <w:pPr>
               <w:pStyle w:val="Tablekey"/>
             </w:pPr>
-            <w:proofErr w:type="spellStart"/>
-            <w:r>
-              <w:t>Ctrl+K</w:t>
-            </w:r>
-            <w:proofErr w:type="spellEnd"/>
-            <w:r>
-              <w:t xml:space="preserve"> M</w:t>
+            <w:r>
+              <w:t>Ctrl+K M</w:t>
             </w:r>
           </w:p>
         </w:tc>
@@ -1883,11 +1722,9 @@
             <w:pPr>
               <w:pStyle w:val="Tablekey"/>
             </w:pPr>
-            <w:proofErr w:type="spellStart"/>
             <w:r>
               <w:t>Alt+Click</w:t>
             </w:r>
-            <w:proofErr w:type="spellEnd"/>
           </w:p>
         </w:tc>
         <w:tc>
@@ -1920,11 +1757,9 @@
             <w:pPr>
               <w:pStyle w:val="Tablekey"/>
             </w:pPr>
-            <w:proofErr w:type="spellStart"/>
             <w:r>
               <w:t>Shift+Alt</w:t>
             </w:r>
-            <w:proofErr w:type="spellEnd"/>
             <w:r>
               <w:t>+</w:t>
             </w:r>
@@ -1972,11 +1807,9 @@
             <w:pPr>
               <w:pStyle w:val="Tablekey"/>
             </w:pPr>
-            <w:proofErr w:type="spellStart"/>
             <w:r>
               <w:t>Ctrl+U</w:t>
             </w:r>
-            <w:proofErr w:type="spellEnd"/>
           </w:p>
         </w:tc>
         <w:tc>
@@ -2006,11 +1839,9 @@
             <w:pPr>
               <w:pStyle w:val="Tablekey"/>
             </w:pPr>
-            <w:proofErr w:type="spellStart"/>
             <w:r>
               <w:t>Shift+Alt+I</w:t>
             </w:r>
-            <w:proofErr w:type="spellEnd"/>
           </w:p>
         </w:tc>
         <w:tc>
@@ -2043,14 +1874,12 @@
             <w:pPr>
               <w:pStyle w:val="Tablekey"/>
             </w:pPr>
-            <w:proofErr w:type="spellStart"/>
             <w:r>
               <w:t>Ctrl+</w:t>
             </w:r>
             <w:r>
               <w:t>L</w:t>
             </w:r>
-            <w:proofErr w:type="spellEnd"/>
           </w:p>
         </w:tc>
         <w:tc>
@@ -2080,11 +1909,9 @@
             <w:pPr>
               <w:pStyle w:val="Tablekey"/>
             </w:pPr>
-            <w:proofErr w:type="spellStart"/>
             <w:r>
               <w:t>Ctrl+Shift+L</w:t>
             </w:r>
-            <w:proofErr w:type="spellEnd"/>
           </w:p>
         </w:tc>
         <w:tc>
@@ -2149,11 +1976,9 @@
             <w:pPr>
               <w:pStyle w:val="Tablekey"/>
             </w:pPr>
-            <w:proofErr w:type="spellStart"/>
             <w:r>
               <w:t>Shift+Alt</w:t>
             </w:r>
-            <w:proofErr w:type="spellEnd"/>
             <w:r>
               <w:t xml:space="preserve"> </w:t>
             </w:r>
@@ -2195,11 +2020,9 @@
             <w:pPr>
               <w:pStyle w:val="Tablekey"/>
             </w:pPr>
-            <w:proofErr w:type="spellStart"/>
             <w:r>
               <w:t>Shift+Alt</w:t>
             </w:r>
-            <w:proofErr w:type="spellEnd"/>
             <w:r>
               <w:t xml:space="preserve"> </w:t>
             </w:r>
@@ -2238,13 +2061,8 @@
             <w:pPr>
               <w:pStyle w:val="Tablekey"/>
             </w:pPr>
-            <w:proofErr w:type="spellStart"/>
-            <w:r>
-              <w:t>Shift+Alt</w:t>
-            </w:r>
-            <w:proofErr w:type="spellEnd"/>
-            <w:r>
-              <w:t xml:space="preserve"> + drag mouse</w:t>
+            <w:r>
+              <w:t>Shift+Alt + drag mouse</w:t>
             </w:r>
           </w:p>
         </w:tc>
@@ -2420,11 +2238,9 @@
             <w:pPr>
               <w:pStyle w:val="Tablekey"/>
             </w:pPr>
-            <w:proofErr w:type="spellStart"/>
             <w:r>
               <w:t>Ctrl+B</w:t>
             </w:r>
-            <w:proofErr w:type="spellEnd"/>
           </w:p>
         </w:tc>
         <w:tc>
@@ -2457,11 +2273,9 @@
             <w:pPr>
               <w:pStyle w:val="Tablekey"/>
             </w:pPr>
-            <w:proofErr w:type="spellStart"/>
             <w:r>
               <w:t>Ctrl+Shift+E</w:t>
             </w:r>
-            <w:proofErr w:type="spellEnd"/>
           </w:p>
         </w:tc>
         <w:tc>
@@ -2491,11 +2305,9 @@
             <w:pPr>
               <w:pStyle w:val="Tablekey"/>
             </w:pPr>
-            <w:proofErr w:type="spellStart"/>
             <w:r>
               <w:t>Ctrl+Shift+F</w:t>
             </w:r>
-            <w:proofErr w:type="spellEnd"/>
           </w:p>
         </w:tc>
         <w:tc>
@@ -2528,11 +2340,9 @@
             <w:pPr>
               <w:pStyle w:val="Tablekey"/>
             </w:pPr>
-            <w:proofErr w:type="spellStart"/>
             <w:r>
               <w:t>Ctrl+Shift+G</w:t>
             </w:r>
-            <w:proofErr w:type="spellEnd"/>
           </w:p>
         </w:tc>
         <w:tc>
@@ -2565,11 +2375,9 @@
             <w:pPr>
               <w:pStyle w:val="Tablekey"/>
             </w:pPr>
-            <w:proofErr w:type="spellStart"/>
             <w:r>
               <w:t>Ctrl+Shift+D</w:t>
             </w:r>
-            <w:proofErr w:type="spellEnd"/>
           </w:p>
         </w:tc>
         <w:tc>
@@ -2602,11 +2410,9 @@
             <w:pPr>
               <w:pStyle w:val="Tablekey"/>
             </w:pPr>
-            <w:proofErr w:type="spellStart"/>
             <w:r>
               <w:t>Ctrl+Shift+X</w:t>
             </w:r>
-            <w:proofErr w:type="spellEnd"/>
           </w:p>
         </w:tc>
         <w:tc>
@@ -2636,11 +2442,9 @@
             <w:pPr>
               <w:pStyle w:val="Tablekey"/>
             </w:pPr>
-            <w:proofErr w:type="spellStart"/>
             <w:r>
               <w:t>Ctrl+Shift+H</w:t>
             </w:r>
-            <w:proofErr w:type="spellEnd"/>
           </w:p>
         </w:tc>
         <w:tc>
@@ -2673,11 +2477,9 @@
             <w:pPr>
               <w:pStyle w:val="Tablekey"/>
             </w:pPr>
-            <w:proofErr w:type="spellStart"/>
             <w:r>
               <w:t>Ctrl+Shift+J</w:t>
             </w:r>
-            <w:proofErr w:type="spellEnd"/>
           </w:p>
         </w:tc>
         <w:tc>
@@ -2707,11 +2509,9 @@
             <w:pPr>
               <w:pStyle w:val="Tablekey"/>
             </w:pPr>
-            <w:proofErr w:type="spellStart"/>
             <w:r>
               <w:t>Ctrl+Shift+C</w:t>
             </w:r>
-            <w:proofErr w:type="spellEnd"/>
           </w:p>
         </w:tc>
         <w:tc>
@@ -2744,19 +2544,9 @@
             <w:pPr>
               <w:pStyle w:val="Tablekey"/>
             </w:pPr>
-            <w:proofErr w:type="spellStart"/>
-            <w:r>
-              <w:t>Ctrl+K</w:t>
-            </w:r>
-            <w:proofErr w:type="spellEnd"/>
-            <w:r>
-              <w:t xml:space="preserve"> </w:t>
-            </w:r>
-            <w:proofErr w:type="spellStart"/>
-            <w:r>
-              <w:t>Ctrl+H</w:t>
-            </w:r>
-            <w:proofErr w:type="spellEnd"/>
+            <w:r>
+              <w:t>Ctrl+K Ctrl+H</w:t>
+            </w:r>
           </w:p>
         </w:tc>
         <w:tc>
@@ -2786,11 +2576,9 @@
             <w:pPr>
               <w:pStyle w:val="Tablekey"/>
             </w:pPr>
-            <w:proofErr w:type="spellStart"/>
             <w:r>
               <w:t>Ctrl+Shift+V</w:t>
             </w:r>
-            <w:proofErr w:type="spellEnd"/>
           </w:p>
         </w:tc>
         <w:tc>
@@ -2826,13 +2614,8 @@
             <w:pPr>
               <w:pStyle w:val="Tablekey"/>
             </w:pPr>
-            <w:proofErr w:type="spellStart"/>
-            <w:r>
-              <w:t>Ctrl+K</w:t>
-            </w:r>
-            <w:proofErr w:type="spellEnd"/>
-            <w:r>
-              <w:t xml:space="preserve"> V</w:t>
+            <w:r>
+              <w:t>Ctrl+K V</w:t>
             </w:r>
           </w:p>
         </w:tc>
@@ -2862,13 +2645,8 @@
             <w:pPr>
               <w:pStyle w:val="Tablekey"/>
             </w:pPr>
-            <w:proofErr w:type="spellStart"/>
-            <w:r>
-              <w:t>Ctrl+K</w:t>
-            </w:r>
-            <w:proofErr w:type="spellEnd"/>
-            <w:r>
-              <w:t xml:space="preserve"> Z</w:t>
+            <w:r>
+              <w:t>Ctrl+K Z</w:t>
             </w:r>
           </w:p>
         </w:tc>
@@ -2882,15 +2660,7 @@
               <w:cnfStyle w:val="000000000000" w:firstRow="0" w:lastRow="0" w:firstColumn="0" w:lastColumn="0" w:oddVBand="0" w:evenVBand="0" w:oddHBand="0" w:evenHBand="0" w:firstRowFirstColumn="0" w:firstRowLastColumn="0" w:lastRowFirstColumn="0" w:lastRowLastColumn="0"/>
             </w:pPr>
             <w:r>
-              <w:t xml:space="preserve">Zen Mode (Esc </w:t>
-            </w:r>
-            <w:proofErr w:type="spellStart"/>
-            <w:r>
-              <w:t>Esc</w:t>
-            </w:r>
-            <w:proofErr w:type="spellEnd"/>
-            <w:r>
-              <w:t xml:space="preserve"> to exit)</w:t>
+              <w:t>Zen Mode (Esc Esc to exit)</w:t>
             </w:r>
           </w:p>
         </w:tc>
@@ -2934,11 +2704,9 @@
             <w:pPr>
               <w:pStyle w:val="Tablekey"/>
             </w:pPr>
-            <w:proofErr w:type="spellStart"/>
             <w:r>
               <w:t>Ctrl+F</w:t>
             </w:r>
-            <w:proofErr w:type="spellEnd"/>
           </w:p>
         </w:tc>
         <w:tc>
@@ -2968,11 +2736,9 @@
             <w:pPr>
               <w:pStyle w:val="Tablekey"/>
             </w:pPr>
-            <w:proofErr w:type="spellStart"/>
             <w:r>
               <w:t>Ctrl+H</w:t>
             </w:r>
-            <w:proofErr w:type="spellEnd"/>
           </w:p>
         </w:tc>
         <w:tc>
@@ -3049,11 +2815,9 @@
             <w:pPr>
               <w:pStyle w:val="Tablekey"/>
             </w:pPr>
-            <w:proofErr w:type="spellStart"/>
             <w:r>
               <w:t>Alt+Enter</w:t>
             </w:r>
-            <w:proofErr w:type="spellEnd"/>
           </w:p>
         </w:tc>
         <w:tc>
@@ -3092,11 +2856,9 @@
             <w:pPr>
               <w:pStyle w:val="Tablekey"/>
             </w:pPr>
-            <w:proofErr w:type="spellStart"/>
             <w:r>
               <w:t>Ctrl+D</w:t>
             </w:r>
-            <w:proofErr w:type="spellEnd"/>
           </w:p>
         </w:tc>
         <w:tc>
@@ -3126,19 +2888,9 @@
             <w:pPr>
               <w:pStyle w:val="Tablekey"/>
             </w:pPr>
-            <w:proofErr w:type="spellStart"/>
-            <w:r>
-              <w:t>Ctrl+K</w:t>
-            </w:r>
-            <w:proofErr w:type="spellEnd"/>
-            <w:r>
-              <w:t xml:space="preserve"> </w:t>
-            </w:r>
-            <w:proofErr w:type="spellStart"/>
-            <w:r>
-              <w:t>Ctrl+D</w:t>
-            </w:r>
-            <w:proofErr w:type="spellEnd"/>
+            <w:r>
+              <w:t>Ctrl+K Ctrl+D</w:t>
+            </w:r>
           </w:p>
         </w:tc>
         <w:tc>
@@ -3190,11 +2942,9 @@
             <w:pPr>
               <w:pStyle w:val="Tablekey"/>
             </w:pPr>
-            <w:proofErr w:type="spellStart"/>
             <w:r>
               <w:t>Ctrl+T</w:t>
             </w:r>
-            <w:proofErr w:type="spellEnd"/>
           </w:p>
         </w:tc>
         <w:tc>
@@ -3224,11 +2974,9 @@
             <w:pPr>
               <w:pStyle w:val="Tablekey"/>
             </w:pPr>
-            <w:proofErr w:type="spellStart"/>
             <w:r>
               <w:t>Ctrl+G</w:t>
             </w:r>
-            <w:proofErr w:type="spellEnd"/>
           </w:p>
         </w:tc>
         <w:tc>
@@ -3261,11 +3009,9 @@
             <w:pPr>
               <w:pStyle w:val="Tablekey"/>
             </w:pPr>
-            <w:proofErr w:type="spellStart"/>
             <w:r>
               <w:t>Ctrl+P</w:t>
             </w:r>
-            <w:proofErr w:type="spellEnd"/>
           </w:p>
         </w:tc>
         <w:tc>
@@ -3295,11 +3041,9 @@
             <w:pPr>
               <w:pStyle w:val="Tablekey"/>
             </w:pPr>
-            <w:proofErr w:type="spellStart"/>
             <w:r>
               <w:t>Ctrl+Shift+O</w:t>
             </w:r>
-            <w:proofErr w:type="spellEnd"/>
           </w:p>
         </w:tc>
         <w:tc>
@@ -3332,11 +3076,9 @@
             <w:pPr>
               <w:pStyle w:val="Tablekey"/>
             </w:pPr>
-            <w:proofErr w:type="spellStart"/>
             <w:r>
               <w:t>Ctrl+Shift+M</w:t>
             </w:r>
-            <w:proofErr w:type="spellEnd"/>
           </w:p>
         </w:tc>
         <w:tc>
@@ -3433,11 +3175,9 @@
             <w:pPr>
               <w:pStyle w:val="Tablekey"/>
             </w:pPr>
-            <w:proofErr w:type="spellStart"/>
             <w:r>
               <w:t>Ctrl+Shift+Tab</w:t>
             </w:r>
-            <w:proofErr w:type="spellEnd"/>
           </w:p>
         </w:tc>
         <w:tc>
@@ -3470,13 +3210,8 @@
             <w:pPr>
               <w:pStyle w:val="Tablekey"/>
             </w:pPr>
-            <w:proofErr w:type="spellStart"/>
-            <w:r>
-              <w:t>Ctrl+Alt</w:t>
-            </w:r>
-            <w:proofErr w:type="spellEnd"/>
-            <w:r>
-              <w:t>+-</w:t>
+            <w:r>
+              <w:t>Ctrl+Alt+-</w:t>
             </w:r>
           </w:p>
         </w:tc>
@@ -3507,13 +3242,8 @@
             <w:pPr>
               <w:pStyle w:val="Tablekey"/>
             </w:pPr>
-            <w:proofErr w:type="spellStart"/>
-            <w:r>
-              <w:t>Ctrl+Shift</w:t>
-            </w:r>
-            <w:proofErr w:type="spellEnd"/>
-            <w:r>
-              <w:t>+-</w:t>
+            <w:r>
+              <w:t>Ctrl+Shift+-</w:t>
             </w:r>
           </w:p>
         </w:tc>
@@ -3608,13 +3338,8 @@
             <w:pPr>
               <w:pStyle w:val="Tablekey"/>
             </w:pPr>
-            <w:proofErr w:type="spellStart"/>
-            <w:r>
-              <w:t>Ctrl+K</w:t>
-            </w:r>
-            <w:proofErr w:type="spellEnd"/>
-            <w:r>
-              <w:t xml:space="preserve"> F</w:t>
+            <w:r>
+              <w:t>Ctrl+K F</w:t>
             </w:r>
           </w:p>
         </w:tc>
@@ -3751,13 +3476,8 @@
             <w:pPr>
               <w:pStyle w:val="Tablekey"/>
             </w:pPr>
-            <w:proofErr w:type="spellStart"/>
-            <w:r>
-              <w:t>Ctrl+K</w:t>
-            </w:r>
-            <w:proofErr w:type="spellEnd"/>
-            <w:r>
-              <w:t xml:space="preserve"> Ctrl</w:t>
+            <w:r>
+              <w:t>Ctrl+K Ctrl</w:t>
             </w:r>
             <w:r>
               <w:t xml:space="preserve"> </w:t>
@@ -3800,13 +3520,8 @@
             <w:pPr>
               <w:pStyle w:val="Tablekey"/>
             </w:pPr>
-            <w:proofErr w:type="spellStart"/>
-            <w:r>
-              <w:t>Ctrl+K</w:t>
-            </w:r>
-            <w:proofErr w:type="spellEnd"/>
-            <w:r>
-              <w:t xml:space="preserve"> Ctrl</w:t>
+            <w:r>
+              <w:t>Ctrl+K Ctrl</w:t>
             </w:r>
             <w:r>
               <w:t xml:space="preserve"> </w:t>
@@ -3846,14 +3561,12 @@
             <w:pPr>
               <w:pStyle w:val="Tablekey"/>
             </w:pPr>
-            <w:proofErr w:type="spellStart"/>
             <w:r>
               <w:t>Ctrl+Shift+</w:t>
             </w:r>
             <w:r>
               <w:t>PgUp</w:t>
             </w:r>
-            <w:proofErr w:type="spellEnd"/>
           </w:p>
         </w:tc>
         <w:tc>
@@ -3886,14 +3599,12 @@
             <w:pPr>
               <w:pStyle w:val="Tablekey"/>
             </w:pPr>
-            <w:proofErr w:type="spellStart"/>
             <w:r>
               <w:t>Ctrl+Shift+</w:t>
             </w:r>
             <w:r>
               <w:t>PgDn</w:t>
             </w:r>
-            <w:proofErr w:type="spellEnd"/>
           </w:p>
         </w:tc>
         <w:tc>
@@ -3923,13 +3634,8 @@
             <w:pPr>
               <w:pStyle w:val="Tablekey"/>
             </w:pPr>
-            <w:proofErr w:type="spellStart"/>
-            <w:r>
-              <w:t>Ctrl+K</w:t>
-            </w:r>
-            <w:proofErr w:type="spellEnd"/>
-            <w:r>
-              <w:t xml:space="preserve"> </w:t>
+            <w:r>
+              <w:t xml:space="preserve">Ctrl+K </w:t>
             </w:r>
             <w:r>
               <w:t>←</w:t>
@@ -3966,13 +3672,8 @@
             <w:pPr>
               <w:pStyle w:val="Tablekey"/>
             </w:pPr>
-            <w:proofErr w:type="spellStart"/>
-            <w:r>
-              <w:t>Ctrl+K</w:t>
-            </w:r>
-            <w:proofErr w:type="spellEnd"/>
-            <w:r>
-              <w:t xml:space="preserve"> </w:t>
+            <w:r>
+              <w:t xml:space="preserve">Ctrl+K </w:t>
             </w:r>
             <w:r>
               <w:t>→</w:t>
@@ -4058,7 +3759,6 @@
             <w:pPr>
               <w:pStyle w:val="Tablekey"/>
             </w:pPr>
-            <w:proofErr w:type="spellStart"/>
             <w:r>
               <w:t>Ctrl+</w:t>
             </w:r>
@@ -4068,7 +3768,6 @@
             <w:r>
               <w:t>N</w:t>
             </w:r>
-            <w:proofErr w:type="spellEnd"/>
           </w:p>
         </w:tc>
         <w:tc>
@@ -4098,11 +3797,9 @@
             <w:pPr>
               <w:pStyle w:val="Tablekey"/>
             </w:pPr>
-            <w:proofErr w:type="spellStart"/>
             <w:r>
               <w:t>Ctrl+O</w:t>
             </w:r>
-            <w:proofErr w:type="spellEnd"/>
           </w:p>
         </w:tc>
         <w:tc>
@@ -4135,11 +3832,9 @@
             <w:pPr>
               <w:pStyle w:val="Tablekey"/>
             </w:pPr>
-            <w:proofErr w:type="spellStart"/>
             <w:r>
               <w:t>Ctrl+S</w:t>
             </w:r>
-            <w:proofErr w:type="spellEnd"/>
           </w:p>
         </w:tc>
         <w:tc>
@@ -4169,11 +3864,9 @@
             <w:pPr>
               <w:pStyle w:val="Tablekey"/>
             </w:pPr>
-            <w:proofErr w:type="spellStart"/>
             <w:r>
               <w:t>Ctrl+Shift+S</w:t>
             </w:r>
-            <w:proofErr w:type="spellEnd"/>
           </w:p>
         </w:tc>
         <w:tc>
@@ -4206,19 +3899,9 @@
             <w:pPr>
               <w:pStyle w:val="Tablekey"/>
             </w:pPr>
-            <w:proofErr w:type="spellStart"/>
-            <w:r>
-              <w:t>Ctrl+K</w:t>
-            </w:r>
-            <w:proofErr w:type="spellEnd"/>
-            <w:r>
-              <w:t xml:space="preserve"> </w:t>
-            </w:r>
-            <w:proofErr w:type="spellStart"/>
-            <w:r>
-              <w:t>Ctrl+W</w:t>
-            </w:r>
-            <w:proofErr w:type="spellEnd"/>
+            <w:r>
+              <w:t>Ctrl+K Ctrl+W</w:t>
+            </w:r>
           </w:p>
         </w:tc>
         <w:tc>
@@ -4248,11 +3931,9 @@
             <w:pPr>
               <w:pStyle w:val="Tablekey"/>
             </w:pPr>
-            <w:proofErr w:type="spellStart"/>
             <w:r>
               <w:t>Ctrl+Shift+T</w:t>
             </w:r>
-            <w:proofErr w:type="spellEnd"/>
           </w:p>
         </w:tc>
         <w:tc>
@@ -4285,13 +3966,8 @@
             <w:pPr>
               <w:pStyle w:val="Tablekey"/>
             </w:pPr>
-            <w:proofErr w:type="spellStart"/>
-            <w:r>
-              <w:t>Ctrl+K</w:t>
-            </w:r>
-            <w:proofErr w:type="spellEnd"/>
-            <w:r>
-              <w:t xml:space="preserve"> Enter</w:t>
+            <w:r>
+              <w:t>Ctrl+K Enter</w:t>
             </w:r>
           </w:p>
         </w:tc>
@@ -4328,11 +4004,9 @@
             <w:pPr>
               <w:pStyle w:val="Tablekey"/>
             </w:pPr>
-            <w:proofErr w:type="spellStart"/>
             <w:r>
               <w:t>Ctrl+Tab</w:t>
             </w:r>
-            <w:proofErr w:type="spellEnd"/>
           </w:p>
         </w:tc>
         <w:tc>
@@ -4365,11 +4039,9 @@
             <w:pPr>
               <w:pStyle w:val="Tablekey"/>
             </w:pPr>
-            <w:proofErr w:type="spellStart"/>
             <w:r>
               <w:t>Ctrl+Shift+Tab</w:t>
             </w:r>
-            <w:proofErr w:type="spellEnd"/>
           </w:p>
         </w:tc>
         <w:tc>
@@ -4399,13 +4071,8 @@
             <w:pPr>
               <w:pStyle w:val="Tablekey"/>
             </w:pPr>
-            <w:proofErr w:type="spellStart"/>
-            <w:r>
-              <w:t>Ctrl+K</w:t>
-            </w:r>
-            <w:proofErr w:type="spellEnd"/>
-            <w:r>
-              <w:t xml:space="preserve"> P</w:t>
+            <w:r>
+              <w:t>Ctrl+K P</w:t>
             </w:r>
           </w:p>
         </w:tc>
@@ -4439,13 +4106,8 @@
             <w:pPr>
               <w:pStyle w:val="Tablekey"/>
             </w:pPr>
-            <w:proofErr w:type="spellStart"/>
-            <w:r>
-              <w:t>Ctrl+K</w:t>
-            </w:r>
-            <w:proofErr w:type="spellEnd"/>
-            <w:r>
-              <w:t xml:space="preserve"> R</w:t>
+            <w:r>
+              <w:t>Ctrl+K R</w:t>
             </w:r>
           </w:p>
         </w:tc>
@@ -4476,13 +4138,8 @@
             <w:pPr>
               <w:pStyle w:val="Tablekey"/>
             </w:pPr>
-            <w:proofErr w:type="spellStart"/>
-            <w:r>
-              <w:t>Ctrl+K</w:t>
-            </w:r>
-            <w:proofErr w:type="spellEnd"/>
-            <w:r>
-              <w:t xml:space="preserve"> O</w:t>
+            <w:r>
+              <w:t>Ctrl+K O</w:t>
             </w:r>
           </w:p>
         </w:tc>
@@ -4719,19 +4376,9 @@
             <w:pPr>
               <w:pStyle w:val="Tablekey"/>
             </w:pPr>
-            <w:proofErr w:type="spellStart"/>
-            <w:r>
-              <w:t>Ctrl+K</w:t>
-            </w:r>
-            <w:proofErr w:type="spellEnd"/>
-            <w:r>
-              <w:t xml:space="preserve"> </w:t>
-            </w:r>
-            <w:proofErr w:type="spellStart"/>
-            <w:r>
-              <w:t>Ctrl+I</w:t>
-            </w:r>
-            <w:proofErr w:type="spellEnd"/>
+            <w:r>
+              <w:t>Ctrl+K Ctrl+I</w:t>
+            </w:r>
           </w:p>
         </w:tc>
         <w:tc>
@@ -4790,9 +4437,6 @@
               <w:pStyle w:val="Tablekey"/>
             </w:pPr>
             <w:r>
-              <w:t xml:space="preserve"> </w:t>
-            </w:r>
-            <w:r>
               <w:t>Ctrl+`</w:t>
             </w:r>
           </w:p>
@@ -4824,13 +4468,8 @@
             <w:pPr>
               <w:pStyle w:val="Tablekey"/>
             </w:pPr>
-            <w:proofErr w:type="spellStart"/>
-            <w:r>
-              <w:t>Ctrl+Shift</w:t>
-            </w:r>
-            <w:proofErr w:type="spellEnd"/>
-            <w:r>
-              <w:t>+`</w:t>
+            <w:r>
+              <w:t>Ctrl+Shift+`</w:t>
             </w:r>
           </w:p>
         </w:tc>
@@ -4864,11 +4503,9 @@
             <w:pPr>
               <w:pStyle w:val="Tablekey"/>
             </w:pPr>
-            <w:proofErr w:type="spellStart"/>
             <w:r>
               <w:t>Ctrl+Shift+C</w:t>
             </w:r>
-            <w:proofErr w:type="spellEnd"/>
           </w:p>
         </w:tc>
         <w:tc>
@@ -4898,11 +4535,9 @@
             <w:pPr>
               <w:pStyle w:val="Tablekey"/>
             </w:pPr>
-            <w:proofErr w:type="spellStart"/>
             <w:r>
               <w:t>Ctrl+Shift+V</w:t>
             </w:r>
-            <w:proofErr w:type="spellEnd"/>
           </w:p>
         </w:tc>
         <w:tc>
@@ -4935,11 +4570,9 @@
             <w:pPr>
               <w:pStyle w:val="Tablekey"/>
             </w:pPr>
-            <w:proofErr w:type="spellStart"/>
             <w:r>
               <w:t>Ctrl+Shift</w:t>
             </w:r>
-            <w:proofErr w:type="spellEnd"/>
             <w:r>
               <w:t>+</w:t>
             </w:r>
@@ -4990,19 +4623,12 @@
             <w:r>
               <w:t xml:space="preserve"> </w:t>
             </w:r>
-            <w:proofErr w:type="spellStart"/>
             <w:r>
               <w:t>PgUp</w:t>
             </w:r>
-            <w:proofErr w:type="spellEnd"/>
-            <w:r>
-              <w:t xml:space="preserve"> / </w:t>
-            </w:r>
-            <w:proofErr w:type="spellStart"/>
-            <w:r>
-              <w:t>PgDn</w:t>
-            </w:r>
-            <w:proofErr w:type="spellEnd"/>
+            <w:r>
+              <w:t xml:space="preserve"> / PgDn</w:t>
+            </w:r>
           </w:p>
         </w:tc>
         <w:tc>
@@ -5143,37 +4769,7 @@
                               <w:rPr>
                                 <w:sz w:val="16"/>
                               </w:rPr>
-                              <w:t xml:space="preserve"> The </w:t>
-                            </w:r>
-                            <w:proofErr w:type="spellStart"/>
-                            <w:r>
-                              <w:rPr>
-                                <w:sz w:val="16"/>
-                              </w:rPr>
-                              <w:t>Alt+Click</w:t>
-                            </w:r>
-                            <w:proofErr w:type="spellEnd"/>
-                            <w:r>
-                              <w:rPr>
-                                <w:sz w:val="16"/>
-                              </w:rPr>
-                              <w:t xml:space="preserve"> gesture may not work on some Linux distributions. You can change the modifier key for the Insert cursor command to Ctrl+Click with the “</w:t>
-                            </w:r>
-                            <w:proofErr w:type="spellStart"/>
-                            <w:proofErr w:type="gramStart"/>
-                            <w:r>
-                              <w:rPr>
-                                <w:sz w:val="16"/>
-                              </w:rPr>
-                              <w:t>editor.multiCursorModifier</w:t>
-                            </w:r>
-                            <w:proofErr w:type="spellEnd"/>
-                            <w:proofErr w:type="gramEnd"/>
-                            <w:r>
-                              <w:rPr>
-                                <w:sz w:val="16"/>
-                              </w:rPr>
-                              <w:t>” setting.</w:t>
+                              <w:t xml:space="preserve"> The Alt+Click gesture may not work on some Linux distributions. You can change the modifier key for the Insert cursor command to Ctrl+Click with the “editor.multiCursorModifier” setting.</w:t>
                             </w:r>
                           </w:p>
                         </w:txbxContent>
@@ -5281,7 +4877,7 @@
 </file>
 
 <file path=word/endnotes.xml><?xml version="1.0" encoding="utf-8"?>
-<w:endnotes xmlns:wpc="http://schemas.microsoft.com/office/word/2010/wordprocessingCanvas" xmlns:cx="http://schemas.microsoft.com/office/drawing/2014/chartex" xmlns:cx1="http://schemas.microsoft.com/office/drawing/2015/9/8/chartex" xmlns:cx2="http://schemas.microsoft.com/office/drawing/2015/10/21/chartex" xmlns:cx3="http://schemas.microsoft.com/office/drawing/2016/5/9/chartex" xmlns:cx4="http://schemas.microsoft.com/office/drawing/2016/5/10/chartex" xmlns:cx5="http://schemas.microsoft.com/office/drawing/2016/5/11/chartex" xmlns:cx6="http://schemas.microsoft.com/office/drawing/2016/5/12/chartex" xmlns:cx7="http://schemas.microsoft.com/office/drawing/2016/5/13/chartex" xmlns:cx8="http://schemas.microsoft.com/office/drawing/2016/5/14/chartex" xmlns:mc="http://schemas.openxmlformats.org/markup-compatibility/2006" xmlns:aink="http://schemas.microsoft.com/office/drawing/2016/ink" xmlns:am3d="http://schemas.microsoft.com/office/drawing/2017/model3d" xmlns:o="urn:schemas-microsoft-com:office:office" xmlns:r="http://schemas.openxmlformats.org/officeDocument/2006/relationships" xmlns:m="http://schemas.openxmlformats.org/officeDocument/2006/math" xmlns:v="urn:schemas-microsoft-com:vml" xmlns:wp14="http://schemas.microsoft.com/office/word/2010/wordprocessingDrawing" xmlns:wp="http://schemas.openxmlformats.org/drawingml/2006/wordprocessingDrawing" xmlns:w10="urn:schemas-microsoft-com:office:word" xmlns:w="http://schemas.openxmlformats.org/wordprocessingml/2006/main" xmlns:w14="http://schemas.microsoft.com/office/word/2010/wordml" xmlns:w15="http://schemas.microsoft.com/office/word/2012/wordml" xmlns:w16cex="http://schemas.microsoft.com/office/word/2018/wordml/cex" xmlns:w16cid="http://schemas.microsoft.com/office/word/2016/wordml/cid" xmlns:w16="http://schemas.microsoft.com/office/word/2018/wordml" xmlns:w16sdtdh="http://schemas.microsoft.com/office/word/2020/wordml/sdtdatahash" xmlns:w16se="http://schemas.microsoft.com/office/word/2015/wordml/symex" xmlns:wpg="http://schemas.microsoft.com/office/word/2010/wordprocessingGroup" xmlns:wpi="http://schemas.microsoft.com/office/word/2010/wordprocessingInk" xmlns:wne="http://schemas.microsoft.com/office/word/2006/wordml" xmlns:wps="http://schemas.microsoft.com/office/word/2010/wordprocessingShape" mc:Ignorable="w14 w15 w16se w16cid w16 w16cex w16sdtdh wp14">
+<w:endnotes xmlns:wpc="http://schemas.microsoft.com/office/word/2010/wordprocessingCanvas" xmlns:cx="http://schemas.microsoft.com/office/drawing/2014/chartex" xmlns:cx1="http://schemas.microsoft.com/office/drawing/2015/9/8/chartex" xmlns:cx2="http://schemas.microsoft.com/office/drawing/2015/10/21/chartex" xmlns:cx3="http://schemas.microsoft.com/office/drawing/2016/5/9/chartex" xmlns:cx4="http://schemas.microsoft.com/office/drawing/2016/5/10/chartex" xmlns:cx5="http://schemas.microsoft.com/office/drawing/2016/5/11/chartex" xmlns:cx6="http://schemas.microsoft.com/office/drawing/2016/5/12/chartex" xmlns:cx7="http://schemas.microsoft.com/office/drawing/2016/5/13/chartex" xmlns:cx8="http://schemas.microsoft.com/office/drawing/2016/5/14/chartex" xmlns:mc="http://schemas.openxmlformats.org/markup-compatibility/2006" xmlns:aink="http://schemas.microsoft.com/office/drawing/2016/ink" xmlns:am3d="http://schemas.microsoft.com/office/drawing/2017/model3d" xmlns:o="urn:schemas-microsoft-com:office:office" xmlns:oel="http://schemas.microsoft.com/office/2019/extlst" xmlns:r="http://schemas.openxmlformats.org/officeDocument/2006/relationships" xmlns:m="http://schemas.openxmlformats.org/officeDocument/2006/math" xmlns:v="urn:schemas-microsoft-com:vml" xmlns:wp14="http://schemas.microsoft.com/office/word/2010/wordprocessingDrawing" xmlns:wp="http://schemas.openxmlformats.org/drawingml/2006/wordprocessingDrawing" xmlns:w10="urn:schemas-microsoft-com:office:word" xmlns:w="http://schemas.openxmlformats.org/wordprocessingml/2006/main" xmlns:w14="http://schemas.microsoft.com/office/word/2010/wordml" xmlns:w15="http://schemas.microsoft.com/office/word/2012/wordml" xmlns:w16cex="http://schemas.microsoft.com/office/word/2018/wordml/cex" xmlns:w16cid="http://schemas.microsoft.com/office/word/2016/wordml/cid" xmlns:w16="http://schemas.microsoft.com/office/word/2018/wordml" xmlns:w16du="http://schemas.microsoft.com/office/word/2023/wordml/word16du" xmlns:w16sdtdh="http://schemas.microsoft.com/office/word/2020/wordml/sdtdatahash" xmlns:w16se="http://schemas.microsoft.com/office/word/2015/wordml/symex" xmlns:wpg="http://schemas.microsoft.com/office/word/2010/wordprocessingGroup" xmlns:wpi="http://schemas.microsoft.com/office/word/2010/wordprocessingInk" xmlns:wne="http://schemas.microsoft.com/office/word/2006/wordml" xmlns:wps="http://schemas.microsoft.com/office/word/2010/wordprocessingShape" mc:Ignorable="w14 w15 w16se w16cid w16 w16cex w16sdtdh w16du wp14">
   <w:endnote w:type="separator" w:id="-1">
     <w:p>
       <w:pPr>
@@ -5306,7 +4902,7 @@
 </file>
 
 <file path=word/footnotes.xml><?xml version="1.0" encoding="utf-8"?>
-<w:footnotes xmlns:wpc="http://schemas.microsoft.com/office/word/2010/wordprocessingCanvas" xmlns:cx="http://schemas.microsoft.com/office/drawing/2014/chartex" xmlns:cx1="http://schemas.microsoft.com/office/drawing/2015/9/8/chartex" xmlns:cx2="http://schemas.microsoft.com/office/drawing/2015/10/21/chartex" xmlns:cx3="http://schemas.microsoft.com/office/drawing/2016/5/9/chartex" xmlns:cx4="http://schemas.microsoft.com/office/drawing/2016/5/10/chartex" xmlns:cx5="http://schemas.microsoft.com/office/drawing/2016/5/11/chartex" xmlns:cx6="http://schemas.microsoft.com/office/drawing/2016/5/12/chartex" xmlns:cx7="http://schemas.microsoft.com/office/drawing/2016/5/13/chartex" xmlns:cx8="http://schemas.microsoft.com/office/drawing/2016/5/14/chartex" xmlns:mc="http://schemas.openxmlformats.org/markup-compatibility/2006" xmlns:aink="http://schemas.microsoft.com/office/drawing/2016/ink" xmlns:am3d="http://schemas.microsoft.com/office/drawing/2017/model3d" xmlns:o="urn:schemas-microsoft-com:office:office" xmlns:r="http://schemas.openxmlformats.org/officeDocument/2006/relationships" xmlns:m="http://schemas.openxmlformats.org/officeDocument/2006/math" xmlns:v="urn:schemas-microsoft-com:vml" xmlns:wp14="http://schemas.microsoft.com/office/word/2010/wordprocessingDrawing" xmlns:wp="http://schemas.openxmlformats.org/drawingml/2006/wordprocessingDrawing" xmlns:w10="urn:schemas-microsoft-com:office:word" xmlns:w="http://schemas.openxmlformats.org/wordprocessingml/2006/main" xmlns:w14="http://schemas.microsoft.com/office/word/2010/wordml" xmlns:w15="http://schemas.microsoft.com/office/word/2012/wordml" xmlns:w16cex="http://schemas.microsoft.com/office/word/2018/wordml/cex" xmlns:w16cid="http://schemas.microsoft.com/office/word/2016/wordml/cid" xmlns:w16="http://schemas.microsoft.com/office/word/2018/wordml" xmlns:w16sdtdh="http://schemas.microsoft.com/office/word/2020/wordml/sdtdatahash" xmlns:w16se="http://schemas.microsoft.com/office/word/2015/wordml/symex" xmlns:wpg="http://schemas.microsoft.com/office/word/2010/wordprocessingGroup" xmlns:wpi="http://schemas.microsoft.com/office/word/2010/wordprocessingInk" xmlns:wne="http://schemas.microsoft.com/office/word/2006/wordml" xmlns:wps="http://schemas.microsoft.com/office/word/2010/wordprocessingShape" mc:Ignorable="w14 w15 w16se w16cid w16 w16cex w16sdtdh wp14">
+<w:footnotes xmlns:wpc="http://schemas.microsoft.com/office/word/2010/wordprocessingCanvas" xmlns:cx="http://schemas.microsoft.com/office/drawing/2014/chartex" xmlns:cx1="http://schemas.microsoft.com/office/drawing/2015/9/8/chartex" xmlns:cx2="http://schemas.microsoft.com/office/drawing/2015/10/21/chartex" xmlns:cx3="http://schemas.microsoft.com/office/drawing/2016/5/9/chartex" xmlns:cx4="http://schemas.microsoft.com/office/drawing/2016/5/10/chartex" xmlns:cx5="http://schemas.microsoft.com/office/drawing/2016/5/11/chartex" xmlns:cx6="http://schemas.microsoft.com/office/drawing/2016/5/12/chartex" xmlns:cx7="http://schemas.microsoft.com/office/drawing/2016/5/13/chartex" xmlns:cx8="http://schemas.microsoft.com/office/drawing/2016/5/14/chartex" xmlns:mc="http://schemas.openxmlformats.org/markup-compatibility/2006" xmlns:aink="http://schemas.microsoft.com/office/drawing/2016/ink" xmlns:am3d="http://schemas.microsoft.com/office/drawing/2017/model3d" xmlns:o="urn:schemas-microsoft-com:office:office" xmlns:oel="http://schemas.microsoft.com/office/2019/extlst" xmlns:r="http://schemas.openxmlformats.org/officeDocument/2006/relationships" xmlns:m="http://schemas.openxmlformats.org/officeDocument/2006/math" xmlns:v="urn:schemas-microsoft-com:vml" xmlns:wp14="http://schemas.microsoft.com/office/word/2010/wordprocessingDrawing" xmlns:wp="http://schemas.openxmlformats.org/drawingml/2006/wordprocessingDrawing" xmlns:w10="urn:schemas-microsoft-com:office:word" xmlns:w="http://schemas.openxmlformats.org/wordprocessingml/2006/main" xmlns:w14="http://schemas.microsoft.com/office/word/2010/wordml" xmlns:w15="http://schemas.microsoft.com/office/word/2012/wordml" xmlns:w16cex="http://schemas.microsoft.com/office/word/2018/wordml/cex" xmlns:w16cid="http://schemas.microsoft.com/office/word/2016/wordml/cid" xmlns:w16="http://schemas.microsoft.com/office/word/2018/wordml" xmlns:w16du="http://schemas.microsoft.com/office/word/2023/wordml/word16du" xmlns:w16sdtdh="http://schemas.microsoft.com/office/word/2020/wordml/sdtdatahash" xmlns:w16se="http://schemas.microsoft.com/office/word/2015/wordml/symex" xmlns:wpg="http://schemas.microsoft.com/office/word/2010/wordprocessingGroup" xmlns:wpi="http://schemas.microsoft.com/office/word/2010/wordprocessingInk" xmlns:wne="http://schemas.microsoft.com/office/word/2006/wordml" xmlns:wps="http://schemas.microsoft.com/office/word/2010/wordprocessingShape" mc:Ignorable="w14 w15 w16se w16cid w16 w16cex w16sdtdh w16du wp14">
   <w:footnote w:type="separator" w:id="-1">
     <w:p>
       <w:pPr>
@@ -5331,7 +4927,7 @@
 </file>
 
 <file path=word/numbering.xml><?xml version="1.0" encoding="utf-8"?>
-<w:numbering xmlns:wpc="http://schemas.microsoft.com/office/word/2010/wordprocessingCanvas" xmlns:cx="http://schemas.microsoft.com/office/drawing/2014/chartex" xmlns:cx1="http://schemas.microsoft.com/office/drawing/2015/9/8/chartex" xmlns:cx2="http://schemas.microsoft.com/office/drawing/2015/10/21/chartex" xmlns:cx3="http://schemas.microsoft.com/office/drawing/2016/5/9/chartex" xmlns:cx4="http://schemas.microsoft.com/office/drawing/2016/5/10/chartex" xmlns:cx5="http://schemas.microsoft.com/office/drawing/2016/5/11/chartex" xmlns:cx6="http://schemas.microsoft.com/office/drawing/2016/5/12/chartex" xmlns:cx7="http://schemas.microsoft.com/office/drawing/2016/5/13/chartex" xmlns:cx8="http://schemas.microsoft.com/office/drawing/2016/5/14/chartex" xmlns:mc="http://schemas.openxmlformats.org/markup-compatibility/2006" xmlns:aink="http://schemas.microsoft.com/office/drawing/2016/ink" xmlns:am3d="http://schemas.microsoft.com/office/drawing/2017/model3d" xmlns:o="urn:schemas-microsoft-com:office:office" xmlns:r="http://schemas.openxmlformats.org/officeDocument/2006/relationships" xmlns:m="http://schemas.openxmlformats.org/officeDocument/2006/math" xmlns:v="urn:schemas-microsoft-com:vml" xmlns:wp14="http://schemas.microsoft.com/office/word/2010/wordprocessingDrawing" xmlns:wp="http://schemas.openxmlformats.org/drawingml/2006/wordprocessingDrawing" xmlns:w10="urn:schemas-microsoft-com:office:word" xmlns:w="http://schemas.openxmlformats.org/wordprocessingml/2006/main" xmlns:w14="http://schemas.microsoft.com/office/word/2010/wordml" xmlns:w15="http://schemas.microsoft.com/office/word/2012/wordml" xmlns:w16cex="http://schemas.microsoft.com/office/word/2018/wordml/cex" xmlns:w16cid="http://schemas.microsoft.com/office/word/2016/wordml/cid" xmlns:w16="http://schemas.microsoft.com/office/word/2018/wordml" xmlns:w16sdtdh="http://schemas.microsoft.com/office/word/2020/wordml/sdtdatahash" xmlns:w16se="http://schemas.microsoft.com/office/word/2015/wordml/symex" xmlns:wpg="http://schemas.microsoft.com/office/word/2010/wordprocessingGroup" xmlns:wpi="http://schemas.microsoft.com/office/word/2010/wordprocessingInk" xmlns:wne="http://schemas.microsoft.com/office/word/2006/wordml" xmlns:wps="http://schemas.microsoft.com/office/word/2010/wordprocessingShape" mc:Ignorable="w14 w15 w16se w16cid w16 w16cex w16sdtdh wp14">
+<w:numbering xmlns:wpc="http://schemas.microsoft.com/office/word/2010/wordprocessingCanvas" xmlns:cx="http://schemas.microsoft.com/office/drawing/2014/chartex" xmlns:cx1="http://schemas.microsoft.com/office/drawing/2015/9/8/chartex" xmlns:cx2="http://schemas.microsoft.com/office/drawing/2015/10/21/chartex" xmlns:cx3="http://schemas.microsoft.com/office/drawing/2016/5/9/chartex" xmlns:cx4="http://schemas.microsoft.com/office/drawing/2016/5/10/chartex" xmlns:cx5="http://schemas.microsoft.com/office/drawing/2016/5/11/chartex" xmlns:cx6="http://schemas.microsoft.com/office/drawing/2016/5/12/chartex" xmlns:cx7="http://schemas.microsoft.com/office/drawing/2016/5/13/chartex" xmlns:cx8="http://schemas.microsoft.com/office/drawing/2016/5/14/chartex" xmlns:mc="http://schemas.openxmlformats.org/markup-compatibility/2006" xmlns:aink="http://schemas.microsoft.com/office/drawing/2016/ink" xmlns:am3d="http://schemas.microsoft.com/office/drawing/2017/model3d" xmlns:o="urn:schemas-microsoft-com:office:office" xmlns:oel="http://schemas.microsoft.com/office/2019/extlst" xmlns:r="http://schemas.openxmlformats.org/officeDocument/2006/relationships" xmlns:m="http://schemas.openxmlformats.org/officeDocument/2006/math" xmlns:v="urn:schemas-microsoft-com:vml" xmlns:wp14="http://schemas.microsoft.com/office/word/2010/wordprocessingDrawing" xmlns:wp="http://schemas.openxmlformats.org/drawingml/2006/wordprocessingDrawing" xmlns:w10="urn:schemas-microsoft-com:office:word" xmlns:w="http://schemas.openxmlformats.org/wordprocessingml/2006/main" xmlns:w14="http://schemas.microsoft.com/office/word/2010/wordml" xmlns:w15="http://schemas.microsoft.com/office/word/2012/wordml" xmlns:w16cex="http://schemas.microsoft.com/office/word/2018/wordml/cex" xmlns:w16cid="http://schemas.microsoft.com/office/word/2016/wordml/cid" xmlns:w16="http://schemas.microsoft.com/office/word/2018/wordml" xmlns:w16du="http://schemas.microsoft.com/office/word/2023/wordml/word16du" xmlns:w16sdtdh="http://schemas.microsoft.com/office/word/2020/wordml/sdtdatahash" xmlns:w16se="http://schemas.microsoft.com/office/word/2015/wordml/symex" xmlns:wpg="http://schemas.microsoft.com/office/word/2010/wordprocessingGroup" xmlns:wpi="http://schemas.microsoft.com/office/word/2010/wordprocessingInk" xmlns:wne="http://schemas.microsoft.com/office/word/2006/wordml" xmlns:wps="http://schemas.microsoft.com/office/word/2010/wordprocessingShape" mc:Ignorable="w14 w15 w16se w16cid w16 w16cex w16sdtdh w16du wp14">
   <w:abstractNum w:abstractNumId="0" w15:restartNumberingAfterBreak="0">
     <w:nsid w:val="56BE108D"/>
     <w:multiLevelType w:val="hybridMultilevel"/>
@@ -5556,17 +5152,17 @@
       </w:rPr>
     </w:lvl>
   </w:abstractNum>
-  <w:num w:numId="1">
+  <w:num w:numId="1" w16cid:durableId="1080178795">
     <w:abstractNumId w:val="1"/>
   </w:num>
-  <w:num w:numId="2">
+  <w:num w:numId="2" w16cid:durableId="1885100711">
     <w:abstractNumId w:val="0"/>
   </w:num>
 </w:numbering>
 </file>
 
 <file path=word/styles.xml><?xml version="1.0" encoding="utf-8"?>
-<w:styles xmlns:mc="http://schemas.openxmlformats.org/markup-compatibility/2006" xmlns:r="http://schemas.openxmlformats.org/officeDocument/2006/relationships" xmlns:w="http://schemas.openxmlformats.org/wordprocessingml/2006/main" xmlns:w14="http://schemas.microsoft.com/office/word/2010/wordml" xmlns:w15="http://schemas.microsoft.com/office/word/2012/wordml" xmlns:w16cex="http://schemas.microsoft.com/office/word/2018/wordml/cex" xmlns:w16cid="http://schemas.microsoft.com/office/word/2016/wordml/cid" xmlns:w16="http://schemas.microsoft.com/office/word/2018/wordml" xmlns:w16sdtdh="http://schemas.microsoft.com/office/word/2020/wordml/sdtdatahash" xmlns:w16se="http://schemas.microsoft.com/office/word/2015/wordml/symex" mc:Ignorable="w14 w15 w16se w16cid w16 w16cex w16sdtdh">
+<w:styles xmlns:mc="http://schemas.openxmlformats.org/markup-compatibility/2006" xmlns:r="http://schemas.openxmlformats.org/officeDocument/2006/relationships" xmlns:w="http://schemas.openxmlformats.org/wordprocessingml/2006/main" xmlns:w14="http://schemas.microsoft.com/office/word/2010/wordml" xmlns:w15="http://schemas.microsoft.com/office/word/2012/wordml" xmlns:w16cex="http://schemas.microsoft.com/office/word/2018/wordml/cex" xmlns:w16cid="http://schemas.microsoft.com/office/word/2016/wordml/cid" xmlns:w16="http://schemas.microsoft.com/office/word/2018/wordml" xmlns:w16du="http://schemas.microsoft.com/office/word/2023/wordml/word16du" xmlns:w16sdtdh="http://schemas.microsoft.com/office/word/2020/wordml/sdtdatahash" xmlns:w16se="http://schemas.microsoft.com/office/word/2015/wordml/symex" mc:Ignorable="w14 w15 w16se w16cid w16 w16cex w16sdtdh w16du">
   <w:docDefaults>
     <w:rPrDefault>
       <w:rPr>

</xml_diff>